<commit_message>
tried to get started on assignment 1
</commit_message>
<xml_diff>
--- a/Lesson 2/Notes on lab after live marking.docx
+++ b/Lesson 2/Notes on lab after live marking.docx
@@ -121,8 +121,22 @@
       </w:r>
     </w:p>
     <w:p/>
-    <w:p/>
-    <w:p/>
+    <w:p>
+      <w:r>
+        <w:t>Setup assignment</w:t>
+      </w:r>
+    </w:p>
+    <w:p>
+      <w:r>
+        <w:t>Files &gt; project structure</w:t>
+      </w:r>
+      <w:r>
+        <w:br/>
+      </w:r>
+      <w:r>
+        <w:br/>
+      </w:r>
+    </w:p>
     <w:sectPr>
       <w:pgSz w:w="12240" w:h="15840"/>
       <w:pgMar w:top="1440" w:right="1440" w:bottom="1440" w:left="1440" w:header="708" w:footer="708" w:gutter="0"/>

</xml_diff>